<commit_message>
fiddling with box emplate
</commit_message>
<xml_diff>
--- a/src/office_am/static/templates/box_tmplt_rebuild.docx
+++ b/src/office_am/static/templates/box_tmplt_rebuild.docx
@@ -1,188 +1,229 @@
 
 <file path=word/document.xml><?xml version="1.0" encoding="utf-8"?>
-<w:document xmlns:o="urn:schemas-microsoft-com:office:office" xmlns:r="http://schemas.openxmlformats.org/officeDocument/2006/relationships" xmlns:v="urn:schemas-microsoft-com:vml" xmlns:w="http://schemas.openxmlformats.org/wordprocessingml/2006/main" xmlns:w10="urn:schemas-microsoft-com:office:word" xmlns:wp="http://schemas.openxmlformats.org/drawingml/2006/wordprocessingDrawing" xmlns:wps="http://schemas.microsoft.com/office/word/2010/wordprocessingShape" xmlns:wpg="http://schemas.microsoft.com/office/word/2010/wordprocessingGroup" xmlns:mc="http://schemas.openxmlformats.org/markup-compatibility/2006" xmlns:wp14="http://schemas.microsoft.com/office/word/2010/wordprocessingDrawing" xmlns:w14="http://schemas.microsoft.com/office/word/2010/wordml" xmlns:w15="http://schemas.microsoft.com/office/word/2012/wordml" mc:Ignorable="w14 wp14 w15">
+<w:document xmlns:wpc="http://schemas.microsoft.com/office/word/2010/wordprocessingCanvas" xmlns:cx="http://schemas.microsoft.com/office/drawing/2014/chartex" xmlns:cx1="http://schemas.microsoft.com/office/drawing/2015/9/8/chartex" xmlns:cx2="http://schemas.microsoft.com/office/drawing/2015/10/21/chartex" xmlns:cx3="http://schemas.microsoft.com/office/drawing/2016/5/9/chartex" xmlns:cx4="http://schemas.microsoft.com/office/drawing/2016/5/10/chartex" xmlns:cx5="http://schemas.microsoft.com/office/drawing/2016/5/11/chartex" xmlns:cx6="http://schemas.microsoft.com/office/drawing/2016/5/12/chartex" xmlns:cx7="http://schemas.microsoft.com/office/drawing/2016/5/13/chartex" xmlns:cx8="http://schemas.microsoft.com/office/drawing/2016/5/14/chartex" xmlns:mc="http://schemas.openxmlformats.org/markup-compatibility/2006" xmlns:aink="http://schemas.microsoft.com/office/drawing/2016/ink" xmlns:am3d="http://schemas.microsoft.com/office/drawing/2017/model3d" xmlns:o="urn:schemas-microsoft-com:office:office" xmlns:oel="http://schemas.microsoft.com/office/2019/extlst" xmlns:r="http://schemas.openxmlformats.org/officeDocument/2006/relationships" xmlns:m="http://schemas.openxmlformats.org/officeDocument/2006/math" xmlns:v="urn:schemas-microsoft-com:vml" xmlns:wp14="http://schemas.microsoft.com/office/word/2010/wordprocessingDrawing" xmlns:wp="http://schemas.openxmlformats.org/drawingml/2006/wordprocessingDrawing" xmlns:w10="urn:schemas-microsoft-com:office:word" xmlns:w="http://schemas.openxmlformats.org/wordprocessingml/2006/main" xmlns:w14="http://schemas.microsoft.com/office/word/2010/wordml" xmlns:w15="http://schemas.microsoft.com/office/word/2012/wordml" xmlns:w16cex="http://schemas.microsoft.com/office/word/2018/wordml/cex" xmlns:w16cid="http://schemas.microsoft.com/office/word/2016/wordml/cid" xmlns:w16="http://schemas.microsoft.com/office/word/2018/wordml" xmlns:w16sdtdh="http://schemas.microsoft.com/office/word/2020/wordml/sdtdatahash" xmlns:w16se="http://schemas.microsoft.com/office/word/2015/wordml/symex" xmlns:wpg="http://schemas.microsoft.com/office/word/2010/wordprocessingGroup" xmlns:wpi="http://schemas.microsoft.com/office/word/2010/wordprocessingInk" xmlns:wne="http://schemas.microsoft.com/office/word/2006/wordml" xmlns:wps="http://schemas.microsoft.com/office/word/2010/wordprocessingShape" mc:Ignorable="w14 w15 w16se w16cid w16 w16cex w16sdtdh wp14">
   <w:body>
     <w:p>
       <w:pPr>
         <w:pStyle w:val="Heading1"/>
-        <w:rPr/>
       </w:pPr>
       <w:r>
-        <w:rPr/>
-      </w:r>
-    </w:p>
+        <w:t>{% for box in range(</w:t>
+      </w:r>
+      <w:r>
+        <w:t xml:space="preserve">1, </w:t>
+      </w:r>
+      <w:r>
+        <w:t>boxes</w:t>
+      </w:r>
+      <w:r>
+        <w:t>+1</w:t>
+      </w:r>
+      <w:r>
+        <w:t>) %}</w:t>
+      </w:r>
+    </w:p>
+    <w:p>
+      <w:r>
+        <w:t>{% if box &gt; 1 %}</w:t>
+      </w:r>
+    </w:p>
+    <w:p>
+      <w:pPr>
+        <w:jc w:val="left"/>
+      </w:pPr>
+      <w:r>
+        <w:br w:type="page"/>
+      </w:r>
+    </w:p>
+    <w:p>
+      <w:r>
+        <w:lastRenderedPageBreak/>
+        <w:t>{% endif %}</w:t>
+      </w:r>
+    </w:p>
+    <w:p/>
     <w:p>
       <w:pPr>
         <w:pStyle w:val="Heading1"/>
-        <w:rPr/>
       </w:pPr>
       <w:r>
-        <w:rPr/>
         <w:t>{{ date }}</w:t>
       </w:r>
     </w:p>
     <w:p>
       <w:pPr>
         <w:pStyle w:val="Heading1"/>
-        <w:rPr/>
       </w:pPr>
       <w:r>
-        <w:rPr/>
         <w:t>{{ method }}</w:t>
       </w:r>
     </w:p>
     <w:p>
       <w:pPr>
         <w:pStyle w:val="Heading2"/>
-        <w:rPr/>
       </w:pPr>
-      <w:r>
-        <w:rPr/>
-      </w:r>
     </w:p>
     <w:p>
       <w:pPr>
         <w:pStyle w:val="Heading2"/>
-        <w:rPr/>
       </w:pPr>
       <w:r>
-        <w:rPr/>
         <w:t>Deliver To:</w:t>
       </w:r>
     </w:p>
     <w:p>
-      <w:pPr>
-        <w:pStyle w:val="Normal"/>
-        <w:rPr/>
-      </w:pPr>
-      <w:r>
-        <w:rPr/>
-        <w:t>{{ customer_name }}</w:t>
-      </w:r>
-    </w:p>
-    <w:p>
-      <w:pPr>
-        <w:pStyle w:val="Normal"/>
-        <w:rPr/>
-      </w:pPr>
-      <w:r>
-        <w:rPr/>
-        <w:t>{{ delivery_address }}</w:t>
-      </w:r>
-    </w:p>
-    <w:p>
-      <w:pPr>
-        <w:pStyle w:val="Normal"/>
-        <w:rPr/>
-      </w:pPr>
-      <w:r>
-        <w:rPr/>
-      </w:r>
-    </w:p>
+      <w:r>
+        <w:t xml:space="preserve">{{ </w:t>
+      </w:r>
+      <w:proofErr w:type="spellStart"/>
+      <w:r>
+        <w:t>customer_name</w:t>
+      </w:r>
+      <w:proofErr w:type="spellEnd"/>
+      <w:r>
+        <w:t xml:space="preserve"> }}</w:t>
+      </w:r>
+    </w:p>
+    <w:p>
+      <w:r>
+        <w:t xml:space="preserve">{{ </w:t>
+      </w:r>
+      <w:proofErr w:type="spellStart"/>
+      <w:r>
+        <w:t>delivery_address</w:t>
+      </w:r>
+      <w:proofErr w:type="spellEnd"/>
+      <w:r>
+        <w:t xml:space="preserve"> }}</w:t>
+      </w:r>
+    </w:p>
+    <w:p/>
     <w:p>
       <w:pPr>
         <w:pStyle w:val="Heading2"/>
-        <w:rPr/>
       </w:pPr>
       <w:r>
-        <w:rPr/>
         <w:t>For Attention Of:</w:t>
       </w:r>
     </w:p>
     <w:p>
-      <w:pPr>
-        <w:pStyle w:val="Normal"/>
-        <w:rPr/>
-      </w:pPr>
-      <w:r>
-        <w:rPr/>
-        <w:t>{{ delivery_contact }}</w:t>
-      </w:r>
-    </w:p>
-    <w:p>
-      <w:pPr>
-        <w:pStyle w:val="Normal"/>
-        <w:rPr/>
-      </w:pPr>
-      <w:r>
-        <w:rPr/>
-      </w:r>
-    </w:p>
+      <w:r>
+        <w:t xml:space="preserve">{{ </w:t>
+      </w:r>
+      <w:proofErr w:type="spellStart"/>
+      <w:r>
+        <w:t>delivery_contact</w:t>
+      </w:r>
+      <w:proofErr w:type="spellEnd"/>
+      <w:r>
+        <w:t xml:space="preserve"> }}</w:t>
+      </w:r>
+    </w:p>
+    <w:p/>
     <w:p>
       <w:pPr>
         <w:pStyle w:val="Heading2"/>
-        <w:rPr/>
       </w:pPr>
       <w:r>
-        <w:rPr/>
         <w:t>Tel:</w:t>
       </w:r>
     </w:p>
     <w:p>
-      <w:pPr>
-        <w:pStyle w:val="Normal"/>
-        <w:rPr/>
-      </w:pPr>
-      <w:r>
-        <w:rPr/>
-        <w:t>{{ tel }}</w:t>
-      </w:r>
-    </w:p>
-    <w:p>
-      <w:pPr>
-        <w:pStyle w:val="Normal"/>
-        <w:rPr/>
-      </w:pPr>
-      <w:r>
-        <w:rPr/>
-      </w:r>
-    </w:p>
-    <w:p>
-      <w:pPr>
-        <w:pStyle w:val="Normal"/>
-        <w:rPr/>
-      </w:pPr>
-      <w:r>
-        <w:rPr/>
-        <w:t>{{ package }}</w:t>
-      </w:r>
-    </w:p>
-    <w:p>
-      <w:pPr>
-        <w:pStyle w:val="Normal"/>
-        <w:rPr/>
-      </w:pPr>
-      <w:r>
-        <w:rPr/>
+      <w:r>
+        <w:t xml:space="preserve">{{ </w:t>
+      </w:r>
+      <w:proofErr w:type="spellStart"/>
+      <w:r>
+        <w:t>tel</w:t>
+      </w:r>
+      <w:proofErr w:type="spellEnd"/>
+      <w:r>
+        <w:t xml:space="preserve"> }}</w:t>
+      </w:r>
+    </w:p>
+    <w:p/>
+    <w:p>
+      <w:r>
+        <w:t>Package {{ box }}/{{ boxes }}</w:t>
+      </w:r>
+    </w:p>
+    <w:p>
+      <w:r>
+        <w:t xml:space="preserve">{% </w:t>
+      </w:r>
+      <w:proofErr w:type="spellStart"/>
+      <w:r>
+        <w:t>endfor</w:t>
+      </w:r>
+      <w:proofErr w:type="spellEnd"/>
+      <w:r>
+        <w:t xml:space="preserve"> %}</w:t>
       </w:r>
     </w:p>
     <w:sectPr>
-      <w:headerReference w:type="default" r:id="rId2"/>
-      <w:type w:val="nextPage"/>
+      <w:headerReference w:type="default" r:id="rId6"/>
       <w:pgSz w:w="8391" w:h="11906"/>
-      <w:pgMar w:left="720" w:right="720" w:gutter="0" w:header="708" w:top="765" w:footer="0" w:bottom="720"/>
-      <w:pgNumType w:fmt="decimal"/>
-      <w:formProt w:val="false"/>
-      <w:textDirection w:val="lrTb"/>
-      <w:docGrid w:type="default" w:linePitch="360" w:charSpace="0"/>
+      <w:pgMar w:top="765" w:right="720" w:bottom="720" w:left="720" w:header="708" w:footer="0" w:gutter="0"/>
+      <w:cols w:space="720"/>
+      <w:formProt w:val="0"/>
+      <w:docGrid w:linePitch="360"/>
     </w:sectPr>
   </w:body>
 </w:document>
 </file>
 
+<file path=word/endnotes.xml><?xml version="1.0" encoding="utf-8"?>
+<w:endnotes xmlns:wpc="http://schemas.microsoft.com/office/word/2010/wordprocessingCanvas" xmlns:cx="http://schemas.microsoft.com/office/drawing/2014/chartex" xmlns:cx1="http://schemas.microsoft.com/office/drawing/2015/9/8/chartex" xmlns:cx2="http://schemas.microsoft.com/office/drawing/2015/10/21/chartex" xmlns:cx3="http://schemas.microsoft.com/office/drawing/2016/5/9/chartex" xmlns:cx4="http://schemas.microsoft.com/office/drawing/2016/5/10/chartex" xmlns:cx5="http://schemas.microsoft.com/office/drawing/2016/5/11/chartex" xmlns:cx6="http://schemas.microsoft.com/office/drawing/2016/5/12/chartex" xmlns:cx7="http://schemas.microsoft.com/office/drawing/2016/5/13/chartex" xmlns:cx8="http://schemas.microsoft.com/office/drawing/2016/5/14/chartex" xmlns:mc="http://schemas.openxmlformats.org/markup-compatibility/2006" xmlns:aink="http://schemas.microsoft.com/office/drawing/2016/ink" xmlns:am3d="http://schemas.microsoft.com/office/drawing/2017/model3d" xmlns:o="urn:schemas-microsoft-com:office:office" xmlns:oel="http://schemas.microsoft.com/office/2019/extlst" xmlns:r="http://schemas.openxmlformats.org/officeDocument/2006/relationships" xmlns:m="http://schemas.openxmlformats.org/officeDocument/2006/math" xmlns:v="urn:schemas-microsoft-com:vml" xmlns:wp14="http://schemas.microsoft.com/office/word/2010/wordprocessingDrawing" xmlns:wp="http://schemas.openxmlformats.org/drawingml/2006/wordprocessingDrawing" xmlns:w10="urn:schemas-microsoft-com:office:word" xmlns:w="http://schemas.openxmlformats.org/wordprocessingml/2006/main" xmlns:w14="http://schemas.microsoft.com/office/word/2010/wordml" xmlns:w15="http://schemas.microsoft.com/office/word/2012/wordml" xmlns:w16cex="http://schemas.microsoft.com/office/word/2018/wordml/cex" xmlns:w16cid="http://schemas.microsoft.com/office/word/2016/wordml/cid" xmlns:w16="http://schemas.microsoft.com/office/word/2018/wordml" xmlns:w16sdtdh="http://schemas.microsoft.com/office/word/2020/wordml/sdtdatahash" xmlns:w16se="http://schemas.microsoft.com/office/word/2015/wordml/symex" xmlns:wpg="http://schemas.microsoft.com/office/word/2010/wordprocessingGroup" xmlns:wpi="http://schemas.microsoft.com/office/word/2010/wordprocessingInk" xmlns:wne="http://schemas.microsoft.com/office/word/2006/wordml" xmlns:wps="http://schemas.microsoft.com/office/word/2010/wordprocessingShape" mc:Ignorable="w14 w15 w16se w16cid w16 w16cex w16sdtdh wp14">
+  <w:endnote w:type="separator" w:id="-1">
+    <w:p>
+      <w:r>
+        <w:separator/>
+      </w:r>
+    </w:p>
+  </w:endnote>
+  <w:endnote w:type="continuationSeparator" w:id="0">
+    <w:p>
+      <w:r>
+        <w:continuationSeparator/>
+      </w:r>
+    </w:p>
+  </w:endnote>
+</w:endnotes>
+</file>
+
+<file path=word/footnotes.xml><?xml version="1.0" encoding="utf-8"?>
+<w:footnotes xmlns:wpc="http://schemas.microsoft.com/office/word/2010/wordprocessingCanvas" xmlns:cx="http://schemas.microsoft.com/office/drawing/2014/chartex" xmlns:cx1="http://schemas.microsoft.com/office/drawing/2015/9/8/chartex" xmlns:cx2="http://schemas.microsoft.com/office/drawing/2015/10/21/chartex" xmlns:cx3="http://schemas.microsoft.com/office/drawing/2016/5/9/chartex" xmlns:cx4="http://schemas.microsoft.com/office/drawing/2016/5/10/chartex" xmlns:cx5="http://schemas.microsoft.com/office/drawing/2016/5/11/chartex" xmlns:cx6="http://schemas.microsoft.com/office/drawing/2016/5/12/chartex" xmlns:cx7="http://schemas.microsoft.com/office/drawing/2016/5/13/chartex" xmlns:cx8="http://schemas.microsoft.com/office/drawing/2016/5/14/chartex" xmlns:mc="http://schemas.openxmlformats.org/markup-compatibility/2006" xmlns:aink="http://schemas.microsoft.com/office/drawing/2016/ink" xmlns:am3d="http://schemas.microsoft.com/office/drawing/2017/model3d" xmlns:o="urn:schemas-microsoft-com:office:office" xmlns:oel="http://schemas.microsoft.com/office/2019/extlst" xmlns:r="http://schemas.openxmlformats.org/officeDocument/2006/relationships" xmlns:m="http://schemas.openxmlformats.org/officeDocument/2006/math" xmlns:v="urn:schemas-microsoft-com:vml" xmlns:wp14="http://schemas.microsoft.com/office/word/2010/wordprocessingDrawing" xmlns:wp="http://schemas.openxmlformats.org/drawingml/2006/wordprocessingDrawing" xmlns:w10="urn:schemas-microsoft-com:office:word" xmlns:w="http://schemas.openxmlformats.org/wordprocessingml/2006/main" xmlns:w14="http://schemas.microsoft.com/office/word/2010/wordml" xmlns:w15="http://schemas.microsoft.com/office/word/2012/wordml" xmlns:w16cex="http://schemas.microsoft.com/office/word/2018/wordml/cex" xmlns:w16cid="http://schemas.microsoft.com/office/word/2016/wordml/cid" xmlns:w16="http://schemas.microsoft.com/office/word/2018/wordml" xmlns:w16sdtdh="http://schemas.microsoft.com/office/word/2020/wordml/sdtdatahash" xmlns:w16se="http://schemas.microsoft.com/office/word/2015/wordml/symex" xmlns:wpg="http://schemas.microsoft.com/office/word/2010/wordprocessingGroup" xmlns:wpi="http://schemas.microsoft.com/office/word/2010/wordprocessingInk" xmlns:wne="http://schemas.microsoft.com/office/word/2006/wordml" xmlns:wps="http://schemas.microsoft.com/office/word/2010/wordprocessingShape" mc:Ignorable="w14 w15 w16se w16cid w16 w16cex w16sdtdh wp14">
+  <w:footnote w:type="separator" w:id="-1">
+    <w:p>
+      <w:r>
+        <w:separator/>
+      </w:r>
+    </w:p>
+  </w:footnote>
+  <w:footnote w:type="continuationSeparator" w:id="0">
+    <w:p>
+      <w:r>
+        <w:continuationSeparator/>
+      </w:r>
+    </w:p>
+  </w:footnote>
+</w:footnotes>
+</file>
+
 <file path=word/header1.xml><?xml version="1.0" encoding="utf-8"?>
-<w:hdr xmlns:o="urn:schemas-microsoft-com:office:office" xmlns:r="http://schemas.openxmlformats.org/officeDocument/2006/relationships" xmlns:v="urn:schemas-microsoft-com:vml" xmlns:w="http://schemas.openxmlformats.org/wordprocessingml/2006/main" xmlns:w10="urn:schemas-microsoft-com:office:word" xmlns:wp="http://schemas.openxmlformats.org/drawingml/2006/wordprocessingDrawing" xmlns:wps="http://schemas.microsoft.com/office/word/2010/wordprocessingShape" xmlns:wpg="http://schemas.microsoft.com/office/word/2010/wordprocessingGroup" xmlns:mc="http://schemas.openxmlformats.org/markup-compatibility/2006" xmlns:wp14="http://schemas.microsoft.com/office/word/2010/wordprocessingDrawing" xmlns:w14="http://schemas.microsoft.com/office/word/2010/wordml" xmlns:w15="http://schemas.microsoft.com/office/word/2012/wordml" mc:Ignorable="w14 wp14 w15">
+<w:hdr xmlns:wpc="http://schemas.microsoft.com/office/word/2010/wordprocessingCanvas" xmlns:cx="http://schemas.microsoft.com/office/drawing/2014/chartex" xmlns:cx1="http://schemas.microsoft.com/office/drawing/2015/9/8/chartex" xmlns:cx2="http://schemas.microsoft.com/office/drawing/2015/10/21/chartex" xmlns:cx3="http://schemas.microsoft.com/office/drawing/2016/5/9/chartex" xmlns:cx4="http://schemas.microsoft.com/office/drawing/2016/5/10/chartex" xmlns:cx5="http://schemas.microsoft.com/office/drawing/2016/5/11/chartex" xmlns:cx6="http://schemas.microsoft.com/office/drawing/2016/5/12/chartex" xmlns:cx7="http://schemas.microsoft.com/office/drawing/2016/5/13/chartex" xmlns:cx8="http://schemas.microsoft.com/office/drawing/2016/5/14/chartex" xmlns:mc="http://schemas.openxmlformats.org/markup-compatibility/2006" xmlns:aink="http://schemas.microsoft.com/office/drawing/2016/ink" xmlns:am3d="http://schemas.microsoft.com/office/drawing/2017/model3d" xmlns:o="urn:schemas-microsoft-com:office:office" xmlns:oel="http://schemas.microsoft.com/office/2019/extlst" xmlns:r="http://schemas.openxmlformats.org/officeDocument/2006/relationships" xmlns:m="http://schemas.openxmlformats.org/officeDocument/2006/math" xmlns:v="urn:schemas-microsoft-com:vml" xmlns:wp14="http://schemas.microsoft.com/office/word/2010/wordprocessingDrawing" xmlns:wp="http://schemas.openxmlformats.org/drawingml/2006/wordprocessingDrawing" xmlns:w10="urn:schemas-microsoft-com:office:word" xmlns:w="http://schemas.openxmlformats.org/wordprocessingml/2006/main" xmlns:w14="http://schemas.microsoft.com/office/word/2010/wordml" xmlns:w15="http://schemas.microsoft.com/office/word/2012/wordml" xmlns:w16cex="http://schemas.microsoft.com/office/word/2018/wordml/cex" xmlns:w16cid="http://schemas.microsoft.com/office/word/2016/wordml/cid" xmlns:w16="http://schemas.microsoft.com/office/word/2018/wordml" xmlns:w16sdtdh="http://schemas.microsoft.com/office/word/2020/wordml/sdtdatahash" xmlns:w16se="http://schemas.microsoft.com/office/word/2015/wordml/symex" xmlns:wpg="http://schemas.microsoft.com/office/word/2010/wordprocessingGroup" xmlns:wpi="http://schemas.microsoft.com/office/word/2010/wordprocessingInk" xmlns:wne="http://schemas.microsoft.com/office/word/2006/wordml" xmlns:wps="http://schemas.microsoft.com/office/word/2010/wordprocessingShape" mc:Ignorable="w14 w15 w16se w16cid w16 w16cex w16sdtdh wp14">
   <w:p>
     <w:pPr>
-      <w:pStyle w:val="Normal"/>
       <w:rPr>
         <w:sz w:val="18"/>
       </w:rPr>
     </w:pPr>
     <w:r>
-      <w:rPr/>
+      <w:rPr>
+        <w:noProof/>
+      </w:rPr>
       <w:drawing>
-        <wp:inline distT="0" distB="0" distL="0" distR="0">
+        <wp:inline distT="0" distB="0" distL="0" distR="0" wp14:anchorId="1BB29F4F" wp14:editId="2E965A4A">
           <wp:extent cx="785495" cy="785495"/>
           <wp:effectExtent l="0" t="0" r="0" b="0"/>
           <wp:docPr id="1" name="Image1" descr="A black and white circular design&#10;&#10;Description automatically generated"/>
@@ -222,18 +263,12 @@
     </w:r>
   </w:p>
   <w:p>
-    <w:pPr>
-      <w:pStyle w:val="Normal"/>
-      <w:rPr/>
-    </w:pPr>
     <w:r>
-      <w:rPr/>
       <w:t>Delivery from:</w:t>
     </w:r>
   </w:p>
   <w:p>
     <w:pPr>
-      <w:pStyle w:val="Normal"/>
       <w:rPr>
         <w:sz w:val="24"/>
         <w:szCs w:val="24"/>
@@ -251,11 +286,11 @@
 </file>
 
 <file path=word/styles.xml><?xml version="1.0" encoding="utf-8"?>
-<w:styles xmlns:w="http://schemas.openxmlformats.org/wordprocessingml/2006/main" xmlns:w14="http://schemas.microsoft.com/office/word/2010/wordml" xmlns:mc="http://schemas.openxmlformats.org/markup-compatibility/2006" mc:Ignorable="w14">
+<w:styles xmlns:mc="http://schemas.openxmlformats.org/markup-compatibility/2006" xmlns:r="http://schemas.openxmlformats.org/officeDocument/2006/relationships" xmlns:w="http://schemas.openxmlformats.org/wordprocessingml/2006/main" xmlns:w14="http://schemas.microsoft.com/office/word/2010/wordml" xmlns:w15="http://schemas.microsoft.com/office/word/2012/wordml" xmlns:w16cex="http://schemas.microsoft.com/office/word/2018/wordml/cex" xmlns:w16cid="http://schemas.microsoft.com/office/word/2016/wordml/cid" xmlns:w16="http://schemas.microsoft.com/office/word/2018/wordml" xmlns:w16sdtdh="http://schemas.microsoft.com/office/word/2020/wordml/sdtdatahash" xmlns:w16se="http://schemas.microsoft.com/office/word/2015/wordml/symex" mc:Ignorable="w14 w15 w16se w16cid w16 w16cex w16sdtdh">
   <w:docDefaults>
     <w:rPrDefault>
       <w:rPr>
-        <w:rFonts w:ascii="Calibri" w:hAnsi="Calibri" w:eastAsia="Calibri" w:cs="" w:asciiTheme="minorHAnsi" w:cstheme="minorBidi" w:eastAsiaTheme="minorHAnsi" w:hAnsiTheme="minorHAnsi"/>
+        <w:rFonts w:asciiTheme="minorHAnsi" w:eastAsiaTheme="minorHAnsi" w:hAnsiTheme="minorHAnsi" w:cstheme="minorBidi"/>
         <w:kern w:val="2"/>
         <w:sz w:val="22"/>
         <w:szCs w:val="22"/>
@@ -265,21 +300,21 @@
     </w:rPrDefault>
     <w:pPrDefault>
       <w:pPr>
-        <w:suppressAutoHyphens w:val="true"/>
+        <w:suppressAutoHyphens/>
       </w:pPr>
     </w:pPrDefault>
   </w:docDefaults>
   <w:latentStyles w:defLockedState="0" w:defUIPriority="99" w:defSemiHidden="0" w:defUnhideWhenUsed="0" w:defQFormat="0" w:count="376">
     <w:lsdException w:name="Normal" w:uiPriority="0" w:qFormat="1"/>
     <w:lsdException w:name="heading 1" w:uiPriority="9" w:qFormat="1"/>
-    <w:lsdException w:name="heading 2" w:uiPriority="9" w:semiHidden="1" w:unhideWhenUsed="1" w:qFormat="1"/>
-    <w:lsdException w:name="heading 3" w:uiPriority="9" w:semiHidden="1" w:unhideWhenUsed="1" w:qFormat="1"/>
-    <w:lsdException w:name="heading 4" w:uiPriority="9" w:semiHidden="1" w:unhideWhenUsed="1" w:qFormat="1"/>
-    <w:lsdException w:name="heading 5" w:uiPriority="9" w:semiHidden="1" w:unhideWhenUsed="1" w:qFormat="1"/>
-    <w:lsdException w:name="heading 6" w:uiPriority="9" w:semiHidden="1" w:unhideWhenUsed="1" w:qFormat="1"/>
-    <w:lsdException w:name="heading 7" w:uiPriority="9" w:semiHidden="1" w:unhideWhenUsed="1" w:qFormat="1"/>
-    <w:lsdException w:name="heading 8" w:uiPriority="9" w:semiHidden="1" w:unhideWhenUsed="1" w:qFormat="1"/>
-    <w:lsdException w:name="heading 9" w:uiPriority="9" w:semiHidden="1" w:unhideWhenUsed="1" w:qFormat="1"/>
+    <w:lsdException w:name="heading 2" w:semiHidden="1" w:uiPriority="9" w:unhideWhenUsed="1" w:qFormat="1"/>
+    <w:lsdException w:name="heading 3" w:semiHidden="1" w:uiPriority="9" w:unhideWhenUsed="1" w:qFormat="1"/>
+    <w:lsdException w:name="heading 4" w:semiHidden="1" w:uiPriority="9" w:unhideWhenUsed="1" w:qFormat="1"/>
+    <w:lsdException w:name="heading 5" w:semiHidden="1" w:uiPriority="9" w:unhideWhenUsed="1" w:qFormat="1"/>
+    <w:lsdException w:name="heading 6" w:semiHidden="1" w:uiPriority="9" w:unhideWhenUsed="1" w:qFormat="1"/>
+    <w:lsdException w:name="heading 7" w:semiHidden="1" w:uiPriority="9" w:unhideWhenUsed="1" w:qFormat="1"/>
+    <w:lsdException w:name="heading 8" w:semiHidden="1" w:uiPriority="9" w:unhideWhenUsed="1" w:qFormat="1"/>
+    <w:lsdException w:name="heading 9" w:semiHidden="1" w:uiPriority="9" w:unhideWhenUsed="1" w:qFormat="1"/>
     <w:lsdException w:name="index 1" w:semiHidden="1" w:unhideWhenUsed="1"/>
     <w:lsdException w:name="index 2" w:semiHidden="1" w:unhideWhenUsed="1"/>
     <w:lsdException w:name="index 3" w:semiHidden="1" w:unhideWhenUsed="1"/>
@@ -289,22 +324,22 @@
     <w:lsdException w:name="index 7" w:semiHidden="1" w:unhideWhenUsed="1"/>
     <w:lsdException w:name="index 8" w:semiHidden="1" w:unhideWhenUsed="1"/>
     <w:lsdException w:name="index 9" w:semiHidden="1" w:unhideWhenUsed="1"/>
-    <w:lsdException w:name="toc 1" w:uiPriority="39" w:semiHidden="1" w:unhideWhenUsed="1"/>
-    <w:lsdException w:name="toc 2" w:uiPriority="39" w:semiHidden="1" w:unhideWhenUsed="1"/>
-    <w:lsdException w:name="toc 3" w:uiPriority="39" w:semiHidden="1" w:unhideWhenUsed="1"/>
-    <w:lsdException w:name="toc 4" w:uiPriority="39" w:semiHidden="1" w:unhideWhenUsed="1"/>
-    <w:lsdException w:name="toc 5" w:uiPriority="39" w:semiHidden="1" w:unhideWhenUsed="1"/>
-    <w:lsdException w:name="toc 6" w:uiPriority="39" w:semiHidden="1" w:unhideWhenUsed="1"/>
-    <w:lsdException w:name="toc 7" w:uiPriority="39" w:semiHidden="1" w:unhideWhenUsed="1"/>
-    <w:lsdException w:name="toc 8" w:uiPriority="39" w:semiHidden="1" w:unhideWhenUsed="1"/>
-    <w:lsdException w:name="toc 9" w:uiPriority="39" w:semiHidden="1" w:unhideWhenUsed="1"/>
+    <w:lsdException w:name="toc 1" w:semiHidden="1" w:uiPriority="39" w:unhideWhenUsed="1"/>
+    <w:lsdException w:name="toc 2" w:semiHidden="1" w:uiPriority="39" w:unhideWhenUsed="1"/>
+    <w:lsdException w:name="toc 3" w:semiHidden="1" w:uiPriority="39" w:unhideWhenUsed="1"/>
+    <w:lsdException w:name="toc 4" w:semiHidden="1" w:uiPriority="39" w:unhideWhenUsed="1"/>
+    <w:lsdException w:name="toc 5" w:semiHidden="1" w:uiPriority="39" w:unhideWhenUsed="1"/>
+    <w:lsdException w:name="toc 6" w:semiHidden="1" w:uiPriority="39" w:unhideWhenUsed="1"/>
+    <w:lsdException w:name="toc 7" w:semiHidden="1" w:uiPriority="39" w:unhideWhenUsed="1"/>
+    <w:lsdException w:name="toc 8" w:semiHidden="1" w:uiPriority="39" w:unhideWhenUsed="1"/>
+    <w:lsdException w:name="toc 9" w:semiHidden="1" w:uiPriority="39" w:unhideWhenUsed="1"/>
     <w:lsdException w:name="Normal Indent" w:semiHidden="1" w:unhideWhenUsed="1"/>
     <w:lsdException w:name="footnote text" w:semiHidden="1" w:unhideWhenUsed="1"/>
     <w:lsdException w:name="annotation text" w:semiHidden="1" w:unhideWhenUsed="1"/>
     <w:lsdException w:name="header" w:semiHidden="1" w:unhideWhenUsed="1"/>
     <w:lsdException w:name="footer" w:semiHidden="1" w:unhideWhenUsed="1"/>
     <w:lsdException w:name="index heading" w:semiHidden="1" w:unhideWhenUsed="1"/>
-    <w:lsdException w:name="caption" w:uiPriority="35" w:semiHidden="1" w:unhideWhenUsed="1" w:qFormat="1"/>
+    <w:lsdException w:name="caption" w:semiHidden="1" w:uiPriority="35" w:unhideWhenUsed="1" w:qFormat="1"/>
     <w:lsdException w:name="table of figures" w:semiHidden="1" w:unhideWhenUsed="1"/>
     <w:lsdException w:name="envelope address" w:semiHidden="1" w:unhideWhenUsed="1"/>
     <w:lsdException w:name="envelope return" w:semiHidden="1" w:unhideWhenUsed="1"/>
@@ -335,7 +370,7 @@
     <w:lsdException w:name="Title" w:uiPriority="10" w:qFormat="1"/>
     <w:lsdException w:name="Closing" w:semiHidden="1" w:unhideWhenUsed="1"/>
     <w:lsdException w:name="Signature" w:semiHidden="1" w:unhideWhenUsed="1"/>
-    <w:lsdException w:name="Default Paragraph Font" w:uiPriority="1" w:semiHidden="1" w:unhideWhenUsed="1"/>
+    <w:lsdException w:name="Default Paragraph Font" w:semiHidden="1" w:uiPriority="1" w:unhideWhenUsed="1"/>
     <w:lsdException w:name="Body Text" w:semiHidden="1" w:unhideWhenUsed="1"/>
     <w:lsdException w:name="Body Text Indent" w:semiHidden="1" w:unhideWhenUsed="1"/>
     <w:lsdException w:name="List Continue" w:semiHidden="1" w:unhideWhenUsed="1"/>
@@ -535,8 +570,8 @@
     <w:lsdException w:name="Subtle Reference" w:uiPriority="31" w:qFormat="1"/>
     <w:lsdException w:name="Intense Reference" w:uiPriority="32" w:qFormat="1"/>
     <w:lsdException w:name="Book Title" w:uiPriority="33" w:qFormat="1"/>
-    <w:lsdException w:name="Bibliography" w:uiPriority="37" w:semiHidden="1" w:unhideWhenUsed="1"/>
-    <w:lsdException w:name="TOC Heading" w:uiPriority="39" w:semiHidden="1" w:unhideWhenUsed="1" w:qFormat="1"/>
+    <w:lsdException w:name="Bibliography" w:semiHidden="1" w:uiPriority="37" w:unhideWhenUsed="1"/>
+    <w:lsdException w:name="TOC Heading" w:semiHidden="1" w:uiPriority="39" w:unhideWhenUsed="1" w:qFormat="1"/>
     <w:lsdException w:name="Plain Table 1" w:uiPriority="41"/>
     <w:lsdException w:name="Plain Table 2" w:uiPriority="42"/>
     <w:lsdException w:name="Plain Table 3" w:uiPriority="43"/>
@@ -647,35 +682,30 @@
     <w:lsdException w:name="Unresolved Mention" w:semiHidden="1" w:unhideWhenUsed="1"/>
     <w:lsdException w:name="Smart Link" w:semiHidden="1" w:unhideWhenUsed="1"/>
   </w:latentStyles>
-  <w:style w:type="paragraph" w:styleId="Normal" w:default="1">
+  <w:style w:type="paragraph" w:default="1" w:styleId="Normal">
     <w:name w:val="Normal"/>
     <w:qFormat/>
-    <w:rsid w:val="009b6082"/>
+    <w:rsid w:val="009B6082"/>
     <w:pPr>
-      <w:widowControl/>
-      <w:suppressAutoHyphens w:val="true"/>
-      <w:bidi w:val="0"/>
-      <w:spacing w:lineRule="auto" w:line="240" w:before="0" w:after="0"/>
       <w:jc w:val="center"/>
     </w:pPr>
     <w:rPr>
-      <w:rFonts w:ascii="Rockwell" w:hAnsi="Rockwell" w:eastAsia="Times New Roman" w:cs="Times New Roman"/>
-      <w:color w:val="auto"/>
+      <w:rFonts w:ascii="Rockwell" w:eastAsia="Times New Roman" w:hAnsi="Rockwell" w:cs="Times New Roman"/>
       <w:kern w:val="0"/>
       <w:sz w:val="32"/>
       <w:szCs w:val="28"/>
-      <w:lang w:eastAsia="zh-CN" w:val="en-GB" w:bidi="ar-SA"/>
+      <w:lang w:eastAsia="zh-CN"/>
       <w14:ligatures w14:val="none"/>
     </w:rPr>
   </w:style>
   <w:style w:type="paragraph" w:styleId="Heading1">
-    <w:name w:val="Heading 1"/>
+    <w:name w:val="heading 1"/>
     <w:basedOn w:val="Normal"/>
     <w:next w:val="Normal"/>
     <w:link w:val="Heading1Char"/>
     <w:uiPriority w:val="9"/>
     <w:qFormat/>
-    <w:rsid w:val="00062beb"/>
+    <w:rsid w:val="00062BEB"/>
     <w:pPr>
       <w:outlineLvl w:val="0"/>
     </w:pPr>
@@ -687,14 +717,14 @@
     </w:rPr>
   </w:style>
   <w:style w:type="paragraph" w:styleId="Heading2">
-    <w:name w:val="Heading 2"/>
+    <w:name w:val="heading 2"/>
     <w:basedOn w:val="Normal"/>
     <w:next w:val="Normal"/>
     <w:link w:val="Heading2Char"/>
     <w:uiPriority w:val="9"/>
     <w:unhideWhenUsed/>
     <w:qFormat/>
-    <w:rsid w:val="009b6082"/>
+    <w:rsid w:val="009B6082"/>
     <w:pPr>
       <w:outlineLvl w:val="1"/>
     </w:pPr>
@@ -703,23 +733,42 @@
       <w:szCs w:val="32"/>
     </w:rPr>
   </w:style>
-  <w:style w:type="character" w:styleId="DefaultParagraphFont" w:default="1">
+  <w:style w:type="character" w:default="1" w:styleId="DefaultParagraphFont">
     <w:name w:val="Default Paragraph Font"/>
     <w:uiPriority w:val="1"/>
     <w:semiHidden/>
     <w:unhideWhenUsed/>
-    <w:qFormat/>
-    <w:rPr/>
-  </w:style>
-  <w:style w:type="character" w:styleId="HeaderChar" w:customStyle="1">
+  </w:style>
+  <w:style w:type="table" w:default="1" w:styleId="TableNormal">
+    <w:name w:val="Normal Table"/>
+    <w:uiPriority w:val="99"/>
+    <w:semiHidden/>
+    <w:unhideWhenUsed/>
+    <w:tblPr>
+      <w:tblInd w:w="0" w:type="dxa"/>
+      <w:tblCellMar>
+        <w:top w:w="0" w:type="dxa"/>
+        <w:left w:w="108" w:type="dxa"/>
+        <w:bottom w:w="0" w:type="dxa"/>
+        <w:right w:w="108" w:type="dxa"/>
+      </w:tblCellMar>
+    </w:tblPr>
+  </w:style>
+  <w:style w:type="numbering" w:default="1" w:styleId="NoList">
+    <w:name w:val="No List"/>
+    <w:uiPriority w:val="99"/>
+    <w:semiHidden/>
+    <w:unhideWhenUsed/>
+  </w:style>
+  <w:style w:type="character" w:customStyle="1" w:styleId="HeaderChar">
     <w:name w:val="Header Char"/>
     <w:basedOn w:val="DefaultParagraphFont"/>
     <w:link w:val="Header"/>
     <w:uiPriority w:val="99"/>
     <w:qFormat/>
-    <w:rsid w:val="000c2d0d"/>
+    <w:rsid w:val="000C2D0D"/>
     <w:rPr>
-      <w:rFonts w:ascii="Times New Roman" w:hAnsi="Times New Roman" w:eastAsia="Times New Roman" w:cs="Times New Roman"/>
+      <w:rFonts w:ascii="Times New Roman" w:eastAsia="Times New Roman" w:hAnsi="Times New Roman" w:cs="Times New Roman"/>
       <w:kern w:val="0"/>
       <w:sz w:val="24"/>
       <w:szCs w:val="24"/>
@@ -727,15 +776,15 @@
       <w14:ligatures w14:val="none"/>
     </w:rPr>
   </w:style>
-  <w:style w:type="character" w:styleId="FooterChar" w:customStyle="1">
+  <w:style w:type="character" w:customStyle="1" w:styleId="FooterChar">
     <w:name w:val="Footer Char"/>
     <w:basedOn w:val="DefaultParagraphFont"/>
     <w:link w:val="Footer"/>
     <w:uiPriority w:val="99"/>
     <w:qFormat/>
-    <w:rsid w:val="000c2d0d"/>
+    <w:rsid w:val="000C2D0D"/>
     <w:rPr>
-      <w:rFonts w:ascii="Times New Roman" w:hAnsi="Times New Roman" w:eastAsia="Times New Roman" w:cs="Times New Roman"/>
+      <w:rFonts w:ascii="Times New Roman" w:eastAsia="Times New Roman" w:hAnsi="Times New Roman" w:cs="Times New Roman"/>
       <w:kern w:val="0"/>
       <w:sz w:val="24"/>
       <w:szCs w:val="24"/>
@@ -743,15 +792,15 @@
       <w14:ligatures w14:val="none"/>
     </w:rPr>
   </w:style>
-  <w:style w:type="character" w:styleId="Heading1Char" w:customStyle="1">
+  <w:style w:type="character" w:customStyle="1" w:styleId="Heading1Char">
     <w:name w:val="Heading 1 Char"/>
     <w:basedOn w:val="DefaultParagraphFont"/>
     <w:link w:val="Heading1"/>
     <w:uiPriority w:val="9"/>
     <w:qFormat/>
-    <w:rsid w:val="00062beb"/>
+    <w:rsid w:val="00062BEB"/>
     <w:rPr>
-      <w:rFonts w:ascii="Rockwell" w:hAnsi="Rockwell" w:eastAsia="Times New Roman" w:cs="Times New Roman"/>
+      <w:rFonts w:ascii="Rockwell" w:eastAsia="Times New Roman" w:hAnsi="Rockwell" w:cs="Times New Roman"/>
       <w:b/>
       <w:bCs/>
       <w:kern w:val="0"/>
@@ -761,15 +810,15 @@
       <w14:ligatures w14:val="none"/>
     </w:rPr>
   </w:style>
-  <w:style w:type="character" w:styleId="Heading2Char" w:customStyle="1">
+  <w:style w:type="character" w:customStyle="1" w:styleId="Heading2Char">
     <w:name w:val="Heading 2 Char"/>
     <w:basedOn w:val="DefaultParagraphFont"/>
     <w:link w:val="Heading2"/>
     <w:uiPriority w:val="9"/>
     <w:qFormat/>
-    <w:rsid w:val="009b6082"/>
+    <w:rsid w:val="009B6082"/>
     <w:rPr>
-      <w:rFonts w:ascii="Rockwell" w:hAnsi="Rockwell" w:eastAsia="Times New Roman" w:cs="Times New Roman"/>
+      <w:rFonts w:ascii="Rockwell" w:eastAsia="Times New Roman" w:hAnsi="Rockwell" w:cs="Times New Roman"/>
       <w:kern w:val="0"/>
       <w:sz w:val="36"/>
       <w:szCs w:val="32"/>
@@ -777,39 +826,36 @@
       <w14:ligatures w14:val="none"/>
     </w:rPr>
   </w:style>
-  <w:style w:type="paragraph" w:styleId="Heading">
+  <w:style w:type="paragraph" w:customStyle="1" w:styleId="Heading">
     <w:name w:val="Heading"/>
     <w:basedOn w:val="Normal"/>
-    <w:next w:val="TextBody"/>
+    <w:next w:val="BodyText"/>
     <w:qFormat/>
     <w:pPr>
-      <w:keepNext w:val="true"/>
+      <w:keepNext/>
       <w:spacing w:before="240" w:after="120"/>
     </w:pPr>
     <w:rPr>
-      <w:rFonts w:ascii="Liberation Sans" w:hAnsi="Liberation Sans" w:eastAsia="Microsoft YaHei" w:cs="Arial"/>
+      <w:rFonts w:ascii="Liberation Sans" w:eastAsia="Microsoft YaHei" w:hAnsi="Liberation Sans" w:cs="Arial"/>
       <w:sz w:val="28"/>
-      <w:szCs w:val="28"/>
     </w:rPr>
   </w:style>
-  <w:style w:type="paragraph" w:styleId="TextBody">
+  <w:style w:type="paragraph" w:styleId="BodyText">
     <w:name w:val="Body Text"/>
     <w:basedOn w:val="Normal"/>
     <w:pPr>
-      <w:spacing w:lineRule="auto" w:line="276" w:before="0" w:after="140"/>
+      <w:spacing w:after="140" w:line="276" w:lineRule="auto"/>
     </w:pPr>
-    <w:rPr/>
   </w:style>
   <w:style w:type="paragraph" w:styleId="List">
     <w:name w:val="List"/>
-    <w:basedOn w:val="TextBody"/>
-    <w:pPr/>
+    <w:basedOn w:val="BodyText"/>
     <w:rPr>
       <w:rFonts w:cs="Arial"/>
     </w:rPr>
   </w:style>
   <w:style w:type="paragraph" w:styleId="Caption">
-    <w:name w:val="Caption"/>
+    <w:name w:val="caption"/>
     <w:basedOn w:val="Normal"/>
     <w:qFormat/>
     <w:pPr>
@@ -824,7 +870,7 @@
       <w:szCs w:val="24"/>
     </w:rPr>
   </w:style>
-  <w:style w:type="paragraph" w:styleId="Index">
+  <w:style w:type="paragraph" w:customStyle="1" w:styleId="Index">
     <w:name w:val="Index"/>
     <w:basedOn w:val="Normal"/>
     <w:qFormat/>
@@ -835,65 +881,38 @@
       <w:rFonts w:cs="Arial"/>
     </w:rPr>
   </w:style>
-  <w:style w:type="paragraph" w:styleId="HeaderandFooter">
+  <w:style w:type="paragraph" w:customStyle="1" w:styleId="HeaderandFooter">
     <w:name w:val="Header and Footer"/>
     <w:basedOn w:val="Normal"/>
     <w:qFormat/>
-    <w:pPr/>
-    <w:rPr/>
   </w:style>
   <w:style w:type="paragraph" w:styleId="Header">
-    <w:name w:val="Header"/>
+    <w:name w:val="header"/>
     <w:basedOn w:val="Normal"/>
     <w:link w:val="HeaderChar"/>
     <w:uiPriority w:val="99"/>
     <w:unhideWhenUsed/>
-    <w:rsid w:val="000c2d0d"/>
+    <w:rsid w:val="000C2D0D"/>
     <w:pPr>
       <w:tabs>
-        <w:tab w:val="clear" w:pos="720"/>
-        <w:tab w:val="center" w:pos="4513" w:leader="none"/>
-        <w:tab w:val="right" w:pos="9026" w:leader="none"/>
+        <w:tab w:val="center" w:pos="4513"/>
+        <w:tab w:val="right" w:pos="9026"/>
       </w:tabs>
     </w:pPr>
-    <w:rPr/>
   </w:style>
   <w:style w:type="paragraph" w:styleId="Footer">
-    <w:name w:val="Footer"/>
+    <w:name w:val="footer"/>
     <w:basedOn w:val="Normal"/>
     <w:link w:val="FooterChar"/>
     <w:uiPriority w:val="99"/>
     <w:unhideWhenUsed/>
-    <w:rsid w:val="000c2d0d"/>
+    <w:rsid w:val="000C2D0D"/>
     <w:pPr>
       <w:tabs>
-        <w:tab w:val="clear" w:pos="720"/>
-        <w:tab w:val="center" w:pos="4513" w:leader="none"/>
-        <w:tab w:val="right" w:pos="9026" w:leader="none"/>
+        <w:tab w:val="center" w:pos="4513"/>
+        <w:tab w:val="right" w:pos="9026"/>
       </w:tabs>
     </w:pPr>
-    <w:rPr/>
-  </w:style>
-  <w:style w:type="numbering" w:styleId="NoList" w:default="1">
-    <w:name w:val="No List"/>
-    <w:uiPriority w:val="99"/>
-    <w:semiHidden/>
-    <w:unhideWhenUsed/>
-    <w:qFormat/>
-  </w:style>
-  <w:style w:type="table" w:default="1" w:styleId="TableNormal">
-    <w:name w:val="Normal Table"/>
-    <w:uiPriority w:val="99"/>
-    <w:semiHidden/>
-    <w:unhideWhenUsed/>
-    <w:tblPr>
-      <w:tblCellMar>
-        <w:top w:w="0" w:type="dxa"/>
-        <w:left w:w="108" w:type="dxa"/>
-        <w:bottom w:w="0" w:type="dxa"/>
-        <w:right w:w="108" w:type="dxa"/>
-      </w:tblCellMar>
-    </w:tblPr>
   </w:style>
 </w:styles>
 </file>

</xml_diff>